<commit_message>
Starting CSCI 3 Lecture 6 Activity6
</commit_message>
<xml_diff>
--- a/CSCI I, II, III/CSCI 3/Lecture 6/Activity6/Lec6_Activity1.docx
+++ b/CSCI I, II, III/CSCI 3/Lecture 6/Activity6/Lec6_Activity1.docx
@@ -1,6 +1,6 @@
 
 <file path=word/document.xml><?xml version="1.0" encoding="utf-8"?>
-<w:document xmlns:wpc="http://schemas.microsoft.com/office/word/2010/wordprocessingCanvas" xmlns:cx="http://schemas.microsoft.com/office/drawing/2014/chartex" xmlns:cx1="http://schemas.microsoft.com/office/drawing/2015/9/8/chartex" xmlns:cx2="http://schemas.microsoft.com/office/drawing/2015/10/21/chartex" xmlns:cx3="http://schemas.microsoft.com/office/drawing/2016/5/9/chartex" xmlns:cx4="http://schemas.microsoft.com/office/drawing/2016/5/10/chartex" xmlns:cx5="http://schemas.microsoft.com/office/drawing/2016/5/11/chartex" xmlns:cx6="http://schemas.microsoft.com/office/drawing/2016/5/12/chartex" xmlns:cx7="http://schemas.microsoft.com/office/drawing/2016/5/13/chartex" xmlns:cx8="http://schemas.microsoft.com/office/drawing/2016/5/14/chartex" xmlns:mc="http://schemas.openxmlformats.org/markup-compatibility/2006" xmlns:aink="http://schemas.microsoft.com/office/drawing/2016/ink" xmlns:am3d="http://schemas.microsoft.com/office/drawing/2017/model3d" xmlns:o="urn:schemas-microsoft-com:office:office" xmlns:r="http://schemas.openxmlformats.org/officeDocument/2006/relationships" xmlns:m="http://schemas.openxmlformats.org/officeDocument/2006/math" xmlns:v="urn:schemas-microsoft-com:vml" xmlns:wp14="http://schemas.microsoft.com/office/word/2010/wordprocessingDrawing" xmlns:wp="http://schemas.openxmlformats.org/drawingml/2006/wordprocessingDrawing" xmlns:w10="urn:schemas-microsoft-com:office:word" xmlns:w="http://schemas.openxmlformats.org/wordprocessingml/2006/main" xmlns:w14="http://schemas.microsoft.com/office/word/2010/wordml" xmlns:w15="http://schemas.microsoft.com/office/word/2012/wordml" xmlns:w16cid="http://schemas.microsoft.com/office/word/2016/wordml/cid" xmlns:w16se="http://schemas.microsoft.com/office/word/2015/wordml/symex" xmlns:wpg="http://schemas.microsoft.com/office/word/2010/wordprocessingGroup" xmlns:wpi="http://schemas.microsoft.com/office/word/2010/wordprocessingInk" xmlns:wne="http://schemas.microsoft.com/office/word/2006/wordml" xmlns:wps="http://schemas.microsoft.com/office/word/2010/wordprocessingShape" mc:Ignorable="w14 w15 w16se w16cid wp14">
+<w:document xmlns:wpc="http://schemas.microsoft.com/office/word/2010/wordprocessingCanvas" xmlns:cx="http://schemas.microsoft.com/office/drawing/2014/chartex" xmlns:mc="http://schemas.openxmlformats.org/markup-compatibility/2006" xmlns:o="urn:schemas-microsoft-com:office:office" xmlns:r="http://schemas.openxmlformats.org/officeDocument/2006/relationships" xmlns:m="http://schemas.openxmlformats.org/officeDocument/2006/math" xmlns:v="urn:schemas-microsoft-com:vml" xmlns:wp14="http://schemas.microsoft.com/office/word/2010/wordprocessingDrawing" xmlns:wp="http://schemas.openxmlformats.org/drawingml/2006/wordprocessingDrawing" xmlns:w10="urn:schemas-microsoft-com:office:word" xmlns:w="http://schemas.openxmlformats.org/wordprocessingml/2006/main" xmlns:w14="http://schemas.microsoft.com/office/word/2010/wordml" xmlns:w15="http://schemas.microsoft.com/office/word/2012/wordml" xmlns:w16se="http://schemas.microsoft.com/office/word/2015/wordml/symex" xmlns:wpg="http://schemas.microsoft.com/office/word/2010/wordprocessingGroup" xmlns:wpi="http://schemas.microsoft.com/office/word/2010/wordprocessingInk" xmlns:wne="http://schemas.microsoft.com/office/word/2006/wordml" xmlns:wps="http://schemas.microsoft.com/office/word/2010/wordprocessingShape" mc:Ignorable="w14 w15 w16se wp14">
   <w:body>
     <w:p>
       <w:pPr>
@@ -210,6 +210,49 @@
     <w:p>
       <w:r>
         <w:t>80</w:t>
+      </w:r>
+    </w:p>
+    <w:p/>
+    <w:p>
+      <w:r>
+        <w:rPr>
+          <w:noProof/>
+        </w:rPr>
+        <w:drawing>
+          <wp:inline distT="0" distB="0" distL="0" distR="0" wp14:anchorId="678872CB" wp14:editId="78A8D259">
+            <wp:extent cx="4380952" cy="2495238"/>
+            <wp:effectExtent l="0" t="0" r="635" b="635"/>
+            <wp:docPr id="1" name="Picture 1"/>
+            <wp:cNvGraphicFramePr>
+              <a:graphicFrameLocks xmlns:a="http://schemas.openxmlformats.org/drawingml/2006/main" noChangeAspect="1"/>
+            </wp:cNvGraphicFramePr>
+            <a:graphic xmlns:a="http://schemas.openxmlformats.org/drawingml/2006/main">
+              <a:graphicData uri="http://schemas.openxmlformats.org/drawingml/2006/picture">
+                <pic:pic xmlns:pic="http://schemas.openxmlformats.org/drawingml/2006/picture">
+                  <pic:nvPicPr>
+                    <pic:cNvPr id="1" name=""/>
+                    <pic:cNvPicPr/>
+                  </pic:nvPicPr>
+                  <pic:blipFill>
+                    <a:blip r:embed="rId5"/>
+                    <a:stretch>
+                      <a:fillRect/>
+                    </a:stretch>
+                  </pic:blipFill>
+                  <pic:spPr>
+                    <a:xfrm>
+                      <a:off x="0" y="0"/>
+                      <a:ext cx="4380952" cy="2495238"/>
+                    </a:xfrm>
+                    <a:prstGeom prst="rect">
+                      <a:avLst/>
+                    </a:prstGeom>
+                  </pic:spPr>
+                </pic:pic>
+              </a:graphicData>
+            </a:graphic>
+          </wp:inline>
+        </w:drawing>
       </w:r>
     </w:p>
     <w:p/>
@@ -252,71 +295,900 @@
           <w:szCs w:val="32"/>
           <w:lang w:eastAsia="zh-CN"/>
         </w:rPr>
-        <w:t>Bonus</w:t>
-      </w:r>
-      <w:bookmarkStart w:id="0" w:name="_GoBack"/>
-      <w:bookmarkEnd w:id="0"/>
-      <w:r>
+        <w:t>Bonus)</w:t>
+      </w:r>
+      <w:r>
+        <w:t xml:space="preserve">: </w:t>
+      </w:r>
+      <w:r>
+        <w:t>Find Lowest Common Ancestor (LCA) of a Binary Search Tree</w:t>
+      </w:r>
+      <w:r>
+        <w:t xml:space="preserve">. </w:t>
+      </w:r>
+      <w:r>
+        <w:t xml:space="preserve">According to </w:t>
+      </w:r>
+      <w:proofErr w:type="spellStart"/>
+      <w:r>
+        <w:t>WikiPedia</w:t>
+      </w:r>
+      <w:proofErr w:type="spellEnd"/>
+      <w:r>
+        <w:t xml:space="preserve"> </w:t>
+      </w:r>
+      <w:proofErr w:type="gramStart"/>
+      <w:r>
+        <w:t>definition ,</w:t>
+      </w:r>
+      <w:proofErr w:type="gramEnd"/>
+      <w:r>
+        <w:t xml:space="preserve"> The lowest common ancestor is defined between two nodes v and </w:t>
+      </w:r>
+      <w:proofErr w:type="spellStart"/>
+      <w:r>
+        <w:t>w as</w:t>
+      </w:r>
+      <w:proofErr w:type="spellEnd"/>
+      <w:r>
+        <w:t xml:space="preserve"> the lowest node in T that has both v and </w:t>
+      </w:r>
+      <w:proofErr w:type="spellStart"/>
+      <w:r>
+        <w:t>w as</w:t>
+      </w:r>
+      <w:proofErr w:type="spellEnd"/>
+      <w:r>
+        <w:t xml:space="preserve"> descendants (where we allow a node to be a </w:t>
+      </w:r>
+      <w:r>
+        <w:lastRenderedPageBreak/>
+        <w:t>descendant of itself).</w:t>
+      </w:r>
+      <w:r>
+        <w:t xml:space="preserve"> Write a function (</w:t>
+      </w:r>
+      <w:r>
+        <w:t>Find Lowest Common Ancestor (LCA) of a Binary Search Tree</w:t>
+      </w:r>
+      <w:r>
+        <w:t xml:space="preserve">) within the </w:t>
+      </w:r>
+      <w:proofErr w:type="spellStart"/>
+      <w:r>
+        <w:t>BinarySearchTree</w:t>
+      </w:r>
+      <w:proofErr w:type="spellEnd"/>
+      <w:r>
+        <w:t xml:space="preserve"> class in Part A and output test results.</w:t>
+      </w:r>
+    </w:p>
+    <w:p/>
+    <w:p/>
+    <w:p>
+      <w:r>
+        <w:t>Sample input: v</w:t>
+      </w:r>
+      <w:r>
+        <w:t>: node 20, w: node 40. Expected output: node 30</w:t>
+      </w:r>
+    </w:p>
+    <w:p>
+      <w:r>
+        <w:t>Sample input: v: node 60, w: node 80. Expected output: node 70</w:t>
+      </w:r>
+    </w:p>
+    <w:p>
+      <w:r>
+        <w:t>Sample input: v: node 30, w: node 70. Expected output: node 50</w:t>
+      </w:r>
+    </w:p>
+    <w:p/>
+    <w:p>
+      <w:r>
+        <w:br w:type="page"/>
+      </w:r>
+    </w:p>
+    <w:p>
+      <w:r>
+        <w:lastRenderedPageBreak/>
+        <w:t xml:space="preserve">// Java program to demonstrate insert operation in binary search tree </w:t>
+      </w:r>
+    </w:p>
+    <w:p>
+      <w:r>
+        <w:t xml:space="preserve">class </w:t>
+      </w:r>
+      <w:proofErr w:type="spellStart"/>
+      <w:r>
+        <w:t>BinarySearchTree</w:t>
+      </w:r>
+      <w:proofErr w:type="spellEnd"/>
+      <w:r>
+        <w:t xml:space="preserve"> { </w:t>
+      </w:r>
+    </w:p>
+    <w:p/>
+    <w:p>
+      <w:r>
+        <w:tab/>
+        <w:t>/* Class containing left and right child of current node and key value*/</w:t>
+      </w:r>
+    </w:p>
+    <w:p>
+      <w:r>
+        <w:tab/>
+        <w:t xml:space="preserve">class Node { </w:t>
+      </w:r>
+    </w:p>
+    <w:p>
+      <w:r>
+        <w:tab/>
+      </w:r>
+      <w:r>
+        <w:tab/>
+        <w:t xml:space="preserve">int key; </w:t>
+      </w:r>
+    </w:p>
+    <w:p>
+      <w:r>
+        <w:tab/>
+      </w:r>
+      <w:r>
+        <w:tab/>
+        <w:t xml:space="preserve">Node left, right; </w:t>
+      </w:r>
+    </w:p>
+    <w:p/>
+    <w:p>
+      <w:r>
+        <w:tab/>
+      </w:r>
+      <w:r>
+        <w:tab/>
+        <w:t xml:space="preserve">public </w:t>
+      </w:r>
+      <w:proofErr w:type="gramStart"/>
+      <w:r>
+        <w:t>Node(</w:t>
+      </w:r>
+      <w:proofErr w:type="gramEnd"/>
+      <w:r>
+        <w:t xml:space="preserve">int item) { </w:t>
+      </w:r>
+    </w:p>
+    <w:p>
+      <w:r>
+        <w:tab/>
+      </w:r>
+      <w:r>
+        <w:tab/>
+      </w:r>
+      <w:r>
+        <w:tab/>
+        <w:t xml:space="preserve">key = item; </w:t>
+      </w:r>
+    </w:p>
+    <w:p>
+      <w:r>
+        <w:tab/>
+      </w:r>
+      <w:r>
+        <w:tab/>
+      </w:r>
+      <w:r>
+        <w:tab/>
+        <w:t xml:space="preserve">left = right = null; </w:t>
+      </w:r>
+    </w:p>
+    <w:p>
+      <w:r>
+        <w:tab/>
+      </w:r>
+      <w:r>
+        <w:tab/>
+        <w:t xml:space="preserve">} </w:t>
+      </w:r>
+    </w:p>
+    <w:p>
+      <w:r>
+        <w:tab/>
+        <w:t xml:space="preserve">} </w:t>
+      </w:r>
+    </w:p>
+    <w:p/>
+    <w:p>
+      <w:r>
+        <w:tab/>
+        <w:t xml:space="preserve">// Root of BST </w:t>
+      </w:r>
+    </w:p>
+    <w:p>
+      <w:r>
+        <w:tab/>
+        <w:t xml:space="preserve">Node root; </w:t>
+      </w:r>
+    </w:p>
+    <w:p/>
+    <w:p>
+      <w:r>
+        <w:tab/>
+        <w:t xml:space="preserve">// Constructor </w:t>
+      </w:r>
+    </w:p>
+    <w:p>
+      <w:r>
+        <w:tab/>
+      </w:r>
+      <w:proofErr w:type="spellStart"/>
+      <w:proofErr w:type="gramStart"/>
+      <w:r>
+        <w:t>BinarySearchTree</w:t>
+      </w:r>
+      <w:proofErr w:type="spellEnd"/>
+      <w:r>
+        <w:t>(</w:t>
+      </w:r>
+      <w:proofErr w:type="gramEnd"/>
+      <w:r>
+        <w:t xml:space="preserve">) { </w:t>
+      </w:r>
+    </w:p>
+    <w:p>
+      <w:r>
+        <w:tab/>
+      </w:r>
+      <w:r>
+        <w:tab/>
+        <w:t xml:space="preserve">root = null; </w:t>
+      </w:r>
+    </w:p>
+    <w:p>
+      <w:r>
+        <w:tab/>
+        <w:t xml:space="preserve">} </w:t>
+      </w:r>
+    </w:p>
+    <w:p/>
+    <w:p>
+      <w:r>
+        <w:tab/>
+        <w:t xml:space="preserve">// This method mainly calls </w:t>
+      </w:r>
+      <w:proofErr w:type="spellStart"/>
+      <w:proofErr w:type="gramStart"/>
+      <w:r>
+        <w:t>insertRec</w:t>
+      </w:r>
+      <w:proofErr w:type="spellEnd"/>
+      <w:r>
+        <w:t>(</w:t>
+      </w:r>
+      <w:proofErr w:type="gramEnd"/>
+      <w:r>
+        <w:t xml:space="preserve">) </w:t>
+      </w:r>
+    </w:p>
+    <w:p>
+      <w:r>
+        <w:tab/>
+        <w:t xml:space="preserve">void </w:t>
+      </w:r>
+      <w:proofErr w:type="gramStart"/>
+      <w:r>
+        <w:t>insert(</w:t>
+      </w:r>
+      <w:proofErr w:type="gramEnd"/>
+      <w:r>
+        <w:t xml:space="preserve">int key) { </w:t>
+      </w:r>
+    </w:p>
+    <w:p>
+      <w:r>
+        <w:tab/>
+        <w:t xml:space="preserve">root = </w:t>
+      </w:r>
+      <w:proofErr w:type="spellStart"/>
+      <w:proofErr w:type="gramStart"/>
+      <w:r>
+        <w:t>insertRec</w:t>
+      </w:r>
+      <w:proofErr w:type="spellEnd"/>
+      <w:r>
+        <w:t>(</w:t>
+      </w:r>
+      <w:proofErr w:type="gramEnd"/>
+      <w:r>
+        <w:t xml:space="preserve">root, key); </w:t>
+      </w:r>
+    </w:p>
+    <w:p>
+      <w:r>
+        <w:tab/>
+        <w:t xml:space="preserve">} </w:t>
+      </w:r>
+    </w:p>
+    <w:p>
+      <w:r>
+        <w:tab/>
+      </w:r>
+    </w:p>
+    <w:p>
+      <w:r>
+        <w:tab/>
+        <w:t>/* A recursive function to insert a new key in BST */</w:t>
+      </w:r>
+    </w:p>
+    <w:p>
+      <w:r>
+        <w:tab/>
+        <w:t xml:space="preserve">Node </w:t>
+      </w:r>
+      <w:proofErr w:type="spellStart"/>
+      <w:proofErr w:type="gramStart"/>
+      <w:r>
+        <w:t>insertRec</w:t>
+      </w:r>
+      <w:proofErr w:type="spellEnd"/>
+      <w:r>
+        <w:t>(</w:t>
+      </w:r>
+      <w:proofErr w:type="gramEnd"/>
+      <w:r>
+        <w:t xml:space="preserve">Node root, </w:t>
+      </w:r>
+      <w:proofErr w:type="spellStart"/>
+      <w:r>
+        <w:t>int</w:t>
+      </w:r>
+      <w:proofErr w:type="spellEnd"/>
+      <w:r>
+        <w:t xml:space="preserve"> key) { </w:t>
+      </w:r>
+    </w:p>
+    <w:p/>
+    <w:p>
+      <w:r>
+        <w:tab/>
+      </w:r>
+      <w:r>
+        <w:tab/>
+        <w:t>/* If the tree is empty, return a new node */</w:t>
+      </w:r>
+    </w:p>
+    <w:p>
+      <w:r>
+        <w:tab/>
+      </w:r>
+      <w:r>
+        <w:tab/>
+        <w:t xml:space="preserve">if (root == null) { </w:t>
+      </w:r>
+    </w:p>
+    <w:p>
+      <w:r>
+        <w:tab/>
+      </w:r>
+      <w:r>
+        <w:tab/>
+      </w:r>
+      <w:r>
+        <w:tab/>
+        <w:t xml:space="preserve">root = new Node(key); </w:t>
+      </w:r>
+    </w:p>
+    <w:p>
+      <w:r>
+        <w:tab/>
+      </w:r>
+      <w:r>
+        <w:tab/>
+      </w:r>
+      <w:r>
+        <w:tab/>
+        <w:t xml:space="preserve">return root; </w:t>
+      </w:r>
+    </w:p>
+    <w:p>
+      <w:r>
+        <w:tab/>
+      </w:r>
+      <w:r>
+        <w:tab/>
+        <w:t xml:space="preserve">} </w:t>
+      </w:r>
+    </w:p>
+    <w:p/>
+    <w:p>
+      <w:r>
+        <w:tab/>
+      </w:r>
+      <w:r>
+        <w:tab/>
+        <w:t>/* Otherwise, recur down the tree */</w:t>
+      </w:r>
+    </w:p>
+    <w:p>
+      <w:pPr>
         <w:rPr>
           <w:b/>
           <w:sz w:val="32"/>
           <w:szCs w:val="32"/>
-          <w:lang w:eastAsia="zh-CN"/>
+        </w:rPr>
+      </w:pPr>
+      <w:r>
+        <w:t xml:space="preserve">                         </w:t>
+      </w:r>
+      <w:r>
+        <w:rPr>
+          <w:rFonts w:ascii="Courier New" w:hAnsi="Courier New" w:cs="Courier New"/>
+          <w:color w:val="941EDF"/>
+        </w:rPr>
+        <w:t>if</w:t>
+      </w:r>
+      <w:r>
+        <w:rPr>
+          <w:rFonts w:ascii="Courier New" w:hAnsi="Courier New" w:cs="Courier New"/>
+          <w:color w:val="000000"/>
+        </w:rPr>
+        <w:t xml:space="preserve"> (key &lt; </w:t>
+      </w:r>
+      <w:proofErr w:type="spellStart"/>
+      <w:r>
+        <w:rPr>
+          <w:rFonts w:ascii="Courier New" w:hAnsi="Courier New" w:cs="Courier New"/>
+          <w:color w:val="000000"/>
+        </w:rPr>
+        <w:t>root.key</w:t>
+      </w:r>
+      <w:proofErr w:type="spellEnd"/>
+      <w:r>
+        <w:rPr>
+          <w:rFonts w:ascii="Courier New" w:hAnsi="Courier New" w:cs="Courier New"/>
+          <w:color w:val="000000"/>
         </w:rPr>
         <w:t>)</w:t>
       </w:r>
       <w:r>
-        <w:t xml:space="preserve">: </w:t>
-      </w:r>
-      <w:r>
-        <w:t>Find Lowest Common Ancestor (LCA) of a Binary Search Tree</w:t>
-      </w:r>
-      <w:r>
-        <w:t xml:space="preserve">. </w:t>
-      </w:r>
-      <w:r>
-        <w:t xml:space="preserve">According to </w:t>
-      </w:r>
-      <w:proofErr w:type="spellStart"/>
-      <w:r>
-        <w:t>WikiPedia</w:t>
-      </w:r>
-      <w:proofErr w:type="spellEnd"/>
-      <w:r>
+        <w:rPr>
+          <w:rFonts w:ascii="Courier New" w:hAnsi="Courier New" w:cs="Courier New"/>
+          <w:color w:val="000000"/>
+        </w:rPr>
+        <w:br/>
+        <w:t xml:space="preserve">         </w:t>
+      </w:r>
+      <w:proofErr w:type="spellStart"/>
+      <w:r>
+        <w:rPr>
+          <w:rFonts w:ascii="Courier New" w:hAnsi="Courier New" w:cs="Courier New"/>
+          <w:color w:val="000000"/>
+        </w:rPr>
+        <w:t>root.left</w:t>
+      </w:r>
+      <w:proofErr w:type="spellEnd"/>
+      <w:r>
+        <w:rPr>
+          <w:rFonts w:ascii="Courier New" w:hAnsi="Courier New" w:cs="Courier New"/>
+          <w:color w:val="000000"/>
+        </w:rPr>
+        <w:t xml:space="preserve"> = </w:t>
+      </w:r>
+      <w:proofErr w:type="spellStart"/>
+      <w:r>
+        <w:rPr>
+          <w:rFonts w:ascii="Courier New" w:hAnsi="Courier New" w:cs="Courier New"/>
+          <w:color w:val="000000"/>
+        </w:rPr>
+        <w:t>insertRec</w:t>
+      </w:r>
+      <w:proofErr w:type="spellEnd"/>
+      <w:r>
+        <w:rPr>
+          <w:rFonts w:ascii="Courier New" w:hAnsi="Courier New" w:cs="Courier New"/>
+          <w:color w:val="000000"/>
+        </w:rPr>
+        <w:t>(</w:t>
+      </w:r>
+      <w:proofErr w:type="spellStart"/>
+      <w:r>
+        <w:rPr>
+          <w:rFonts w:ascii="Courier New" w:hAnsi="Courier New" w:cs="Courier New"/>
+          <w:color w:val="000000"/>
+        </w:rPr>
+        <w:t>root.left</w:t>
+      </w:r>
+      <w:proofErr w:type="spellEnd"/>
+      <w:r>
+        <w:rPr>
+          <w:rFonts w:ascii="Courier New" w:hAnsi="Courier New" w:cs="Courier New"/>
+          <w:color w:val="000000"/>
+        </w:rPr>
+        <w:t>, key);</w:t>
+      </w:r>
+      <w:r>
+        <w:rPr>
+          <w:rFonts w:ascii="Courier New" w:hAnsi="Courier New" w:cs="Courier New"/>
+          <w:color w:val="000000"/>
+        </w:rPr>
+        <w:br/>
+        <w:t xml:space="preserve">      </w:t>
+      </w:r>
+      <w:r>
+        <w:rPr>
+          <w:rFonts w:ascii="Courier New" w:hAnsi="Courier New" w:cs="Courier New"/>
+          <w:color w:val="941EDF"/>
+        </w:rPr>
+        <w:t>else</w:t>
+      </w:r>
+      <w:r>
+        <w:rPr>
+          <w:rFonts w:ascii="Courier New" w:hAnsi="Courier New" w:cs="Courier New"/>
+          <w:color w:val="000000"/>
+        </w:rPr>
         <w:t xml:space="preserve"> </w:t>
       </w:r>
+      <w:r>
+        <w:rPr>
+          <w:rFonts w:ascii="Courier New" w:hAnsi="Courier New" w:cs="Courier New"/>
+          <w:color w:val="941EDF"/>
+        </w:rPr>
+        <w:t>if</w:t>
+      </w:r>
+      <w:r>
+        <w:rPr>
+          <w:rFonts w:ascii="Courier New" w:hAnsi="Courier New" w:cs="Courier New"/>
+          <w:color w:val="000000"/>
+        </w:rPr>
+        <w:t xml:space="preserve"> (key &gt; </w:t>
+      </w:r>
+      <w:proofErr w:type="spellStart"/>
+      <w:r>
+        <w:rPr>
+          <w:rFonts w:ascii="Courier New" w:hAnsi="Courier New" w:cs="Courier New"/>
+          <w:color w:val="000000"/>
+        </w:rPr>
+        <w:t>root.key</w:t>
+      </w:r>
+      <w:proofErr w:type="spellEnd"/>
+      <w:r>
+        <w:rPr>
+          <w:rFonts w:ascii="Courier New" w:hAnsi="Courier New" w:cs="Courier New"/>
+          <w:color w:val="000000"/>
+        </w:rPr>
+        <w:t>)</w:t>
+      </w:r>
+      <w:r>
+        <w:rPr>
+          <w:rFonts w:ascii="Courier New" w:hAnsi="Courier New" w:cs="Courier New"/>
+          <w:color w:val="000000"/>
+        </w:rPr>
+        <w:br/>
+        <w:t xml:space="preserve">         </w:t>
+      </w:r>
+      <w:proofErr w:type="spellStart"/>
+      <w:r>
+        <w:rPr>
+          <w:rFonts w:ascii="Courier New" w:hAnsi="Courier New" w:cs="Courier New"/>
+          <w:color w:val="000000"/>
+        </w:rPr>
+        <w:t>root.right</w:t>
+      </w:r>
+      <w:proofErr w:type="spellEnd"/>
+      <w:r>
+        <w:rPr>
+          <w:rFonts w:ascii="Courier New" w:hAnsi="Courier New" w:cs="Courier New"/>
+          <w:color w:val="000000"/>
+        </w:rPr>
+        <w:t xml:space="preserve"> = </w:t>
+      </w:r>
+      <w:proofErr w:type="spellStart"/>
+      <w:r>
+        <w:rPr>
+          <w:rFonts w:ascii="Courier New" w:hAnsi="Courier New" w:cs="Courier New"/>
+          <w:color w:val="000000"/>
+        </w:rPr>
+        <w:t>insertRec</w:t>
+      </w:r>
+      <w:proofErr w:type="spellEnd"/>
+      <w:r>
+        <w:rPr>
+          <w:rFonts w:ascii="Courier New" w:hAnsi="Courier New" w:cs="Courier New"/>
+          <w:color w:val="000000"/>
+        </w:rPr>
+        <w:t>(</w:t>
+      </w:r>
+      <w:proofErr w:type="spellStart"/>
+      <w:r>
+        <w:rPr>
+          <w:rFonts w:ascii="Courier New" w:hAnsi="Courier New" w:cs="Courier New"/>
+          <w:color w:val="000000"/>
+        </w:rPr>
+        <w:t>root.right</w:t>
+      </w:r>
+      <w:proofErr w:type="spellEnd"/>
+      <w:r>
+        <w:rPr>
+          <w:rFonts w:ascii="Courier New" w:hAnsi="Courier New" w:cs="Courier New"/>
+          <w:color w:val="000000"/>
+        </w:rPr>
+        <w:t>, key);</w:t>
+      </w:r>
+    </w:p>
+    <w:p>
+      <w:r>
+        <w:t xml:space="preserve">                          </w:t>
+      </w:r>
+    </w:p>
+    <w:p/>
+    <w:p>
+      <w:r>
+        <w:tab/>
+      </w:r>
+      <w:r>
+        <w:tab/>
+        <w:t>/* return the (unchanged) node pointer */</w:t>
+      </w:r>
+    </w:p>
+    <w:p>
+      <w:r>
+        <w:lastRenderedPageBreak/>
+        <w:tab/>
+      </w:r>
+      <w:r>
+        <w:tab/>
+        <w:t xml:space="preserve">return root; </w:t>
+      </w:r>
+    </w:p>
+    <w:p>
+      <w:r>
+        <w:tab/>
+        <w:t xml:space="preserve">} </w:t>
+      </w:r>
+    </w:p>
+    <w:p/>
+    <w:p>
+      <w:r>
+        <w:tab/>
+        <w:t xml:space="preserve">// This method mainly calls </w:t>
+      </w:r>
+      <w:proofErr w:type="spellStart"/>
       <w:proofErr w:type="gramStart"/>
       <w:r>
-        <w:t>definition ,</w:t>
+        <w:t>InorderRec</w:t>
+      </w:r>
+      <w:proofErr w:type="spellEnd"/>
+      <w:r>
+        <w:t>(</w:t>
       </w:r>
       <w:proofErr w:type="gramEnd"/>
       <w:r>
-        <w:t xml:space="preserve"> The lowest common ancestor is defined between two nodes v and </w:t>
-      </w:r>
-      <w:proofErr w:type="spellStart"/>
-      <w:r>
-        <w:t>w as</w:t>
-      </w:r>
-      <w:proofErr w:type="spellEnd"/>
-      <w:r>
-        <w:t xml:space="preserve"> the lowest node in T that has both v and </w:t>
-      </w:r>
-      <w:proofErr w:type="spellStart"/>
-      <w:r>
-        <w:t>w as</w:t>
-      </w:r>
-      <w:proofErr w:type="spellEnd"/>
-      <w:r>
-        <w:t xml:space="preserve"> descendants (where we allow a node to be a descendant of itself).</w:t>
-      </w:r>
-      <w:r>
-        <w:t xml:space="preserve"> Write a function (</w:t>
-      </w:r>
-      <w:r>
-        <w:t>Find Lowest Common Ancestor (LCA) of a Binary Search Tree</w:t>
-      </w:r>
-      <w:r>
-        <w:t xml:space="preserve">) within the </w:t>
+        <w:t xml:space="preserve">) </w:t>
+      </w:r>
+    </w:p>
+    <w:p>
+      <w:r>
+        <w:tab/>
+        <w:t xml:space="preserve">void </w:t>
+      </w:r>
+      <w:proofErr w:type="spellStart"/>
+      <w:proofErr w:type="gramStart"/>
+      <w:r>
+        <w:t>inorder</w:t>
+      </w:r>
+      <w:proofErr w:type="spellEnd"/>
+      <w:r>
+        <w:t>(</w:t>
+      </w:r>
+      <w:proofErr w:type="gramEnd"/>
+      <w:r>
+        <w:t xml:space="preserve">) { </w:t>
+      </w:r>
+    </w:p>
+    <w:p>
+      <w:r>
+        <w:tab/>
+      </w:r>
+      <w:proofErr w:type="spellStart"/>
+      <w:r>
+        <w:t>inorderRec</w:t>
+      </w:r>
+      <w:proofErr w:type="spellEnd"/>
+      <w:r>
+        <w:t xml:space="preserve">(root); </w:t>
+      </w:r>
+    </w:p>
+    <w:p>
+      <w:r>
+        <w:tab/>
+        <w:t xml:space="preserve">} </w:t>
+      </w:r>
+    </w:p>
+    <w:p/>
+    <w:p>
+      <w:r>
+        <w:tab/>
+        <w:t xml:space="preserve">// A utility function to do </w:t>
+      </w:r>
+      <w:proofErr w:type="spellStart"/>
+      <w:r>
+        <w:t>inorder</w:t>
+      </w:r>
+      <w:proofErr w:type="spellEnd"/>
+      <w:r>
+        <w:t xml:space="preserve"> traversal of BST </w:t>
+      </w:r>
+    </w:p>
+    <w:p>
+      <w:r>
+        <w:tab/>
+        <w:t xml:space="preserve">void </w:t>
+      </w:r>
+      <w:proofErr w:type="spellStart"/>
+      <w:proofErr w:type="gramStart"/>
+      <w:r>
+        <w:t>inorderRec</w:t>
+      </w:r>
+      <w:proofErr w:type="spellEnd"/>
+      <w:r>
+        <w:t>(</w:t>
+      </w:r>
+      <w:proofErr w:type="gramEnd"/>
+      <w:r>
+        <w:t xml:space="preserve">Node root) { </w:t>
+      </w:r>
+    </w:p>
+    <w:p>
+      <w:r>
+        <w:tab/>
+      </w:r>
+      <w:r>
+        <w:tab/>
+        <w:t>if (</w:t>
+      </w:r>
+      <w:proofErr w:type="gramStart"/>
+      <w:r>
+        <w:t>root !</w:t>
+      </w:r>
+      <w:proofErr w:type="gramEnd"/>
+      <w:r>
+        <w:t xml:space="preserve">= null) { </w:t>
+      </w:r>
+    </w:p>
+    <w:p>
+      <w:r>
+        <w:tab/>
+      </w:r>
+      <w:r>
+        <w:tab/>
+      </w:r>
+      <w:r>
+        <w:tab/>
+      </w:r>
+      <w:proofErr w:type="spellStart"/>
+      <w:r>
+        <w:t>inorderRec</w:t>
+      </w:r>
+      <w:proofErr w:type="spellEnd"/>
+      <w:r>
+        <w:t>(</w:t>
+      </w:r>
+      <w:proofErr w:type="spellStart"/>
+      <w:proofErr w:type="gramStart"/>
+      <w:r>
+        <w:t>root.left</w:t>
+      </w:r>
+      <w:proofErr w:type="spellEnd"/>
+      <w:proofErr w:type="gramEnd"/>
+      <w:r>
+        <w:t xml:space="preserve">); </w:t>
+      </w:r>
+    </w:p>
+    <w:p>
+      <w:r>
+        <w:tab/>
+      </w:r>
+      <w:r>
+        <w:tab/>
+      </w:r>
+      <w:r>
+        <w:tab/>
+      </w:r>
+      <w:proofErr w:type="spellStart"/>
+      <w:r>
+        <w:t>System.out.println</w:t>
+      </w:r>
+      <w:proofErr w:type="spellEnd"/>
+      <w:r>
+        <w:t>(</w:t>
+      </w:r>
+      <w:proofErr w:type="spellStart"/>
+      <w:r>
+        <w:t>root.key</w:t>
+      </w:r>
+      <w:proofErr w:type="spellEnd"/>
+      <w:r>
+        <w:t xml:space="preserve">); </w:t>
+      </w:r>
+    </w:p>
+    <w:p>
+      <w:r>
+        <w:tab/>
+      </w:r>
+      <w:r>
+        <w:tab/>
+      </w:r>
+      <w:r>
+        <w:tab/>
+      </w:r>
+      <w:proofErr w:type="spellStart"/>
+      <w:r>
+        <w:t>inorderRec</w:t>
+      </w:r>
+      <w:proofErr w:type="spellEnd"/>
+      <w:r>
+        <w:t>(</w:t>
+      </w:r>
+      <w:proofErr w:type="spellStart"/>
+      <w:proofErr w:type="gramStart"/>
+      <w:r>
+        <w:t>root.right</w:t>
+      </w:r>
+      <w:proofErr w:type="spellEnd"/>
+      <w:proofErr w:type="gramEnd"/>
+      <w:r>
+        <w:t xml:space="preserve">); </w:t>
+      </w:r>
+    </w:p>
+    <w:p>
+      <w:r>
+        <w:tab/>
+      </w:r>
+      <w:r>
+        <w:tab/>
+        <w:t xml:space="preserve">} </w:t>
+      </w:r>
+    </w:p>
+    <w:p>
+      <w:r>
+        <w:tab/>
+        <w:t xml:space="preserve">} </w:t>
+      </w:r>
+    </w:p>
+    <w:p/>
+    <w:p>
+      <w:r>
+        <w:tab/>
+        <w:t xml:space="preserve">// Driver Program to test above functions </w:t>
+      </w:r>
+    </w:p>
+    <w:p>
+      <w:r>
+        <w:tab/>
+        <w:t>public static void main(</w:t>
+      </w:r>
+      <w:proofErr w:type="gramStart"/>
+      <w:r>
+        <w:t>String[</w:t>
+      </w:r>
+      <w:proofErr w:type="gramEnd"/>
+      <w:r>
+        <w:t xml:space="preserve">] </w:t>
+      </w:r>
+      <w:proofErr w:type="spellStart"/>
+      <w:r>
+        <w:t>args</w:t>
+      </w:r>
+      <w:proofErr w:type="spellEnd"/>
+      <w:r>
+        <w:t xml:space="preserve">) { </w:t>
+      </w:r>
+    </w:p>
+    <w:p>
+      <w:r>
+        <w:tab/>
+      </w:r>
+      <w:r>
+        <w:tab/>
       </w:r>
       <w:proofErr w:type="spellStart"/>
       <w:r>
@@ -324,344 +1196,211 @@
       </w:r>
       <w:proofErr w:type="spellEnd"/>
       <w:r>
-        <w:t xml:space="preserve"> class in Part A and output test results.</w:t>
+        <w:t xml:space="preserve"> tree = new </w:t>
+      </w:r>
+      <w:proofErr w:type="spellStart"/>
+      <w:proofErr w:type="gramStart"/>
+      <w:r>
+        <w:t>BinarySearchTree</w:t>
+      </w:r>
+      <w:proofErr w:type="spellEnd"/>
+      <w:r>
+        <w:t>(</w:t>
+      </w:r>
+      <w:proofErr w:type="gramEnd"/>
+      <w:r>
+        <w:t xml:space="preserve">); </w:t>
+      </w:r>
+    </w:p>
+    <w:p/>
+    <w:p>
+      <w:r>
+        <w:tab/>
+      </w:r>
+      <w:r>
+        <w:tab/>
+        <w:t xml:space="preserve">/* Let us create following BST </w:t>
       </w:r>
     </w:p>
     <w:p/>
     <w:p/>
     <w:p>
       <w:r>
-        <w:t>Sample input: v</w:t>
-      </w:r>
-      <w:r>
-        <w:t>: node 20, w: node 40. Expected output: node 30</w:t>
-      </w:r>
-    </w:p>
-    <w:p>
-      <w:r>
-        <w:t>Sample input: v: node 60, w: node 80. Expected output: node 70</w:t>
-      </w:r>
-    </w:p>
-    <w:p>
-      <w:r>
-        <w:t>Sample input: v: node 30, w: node 70. Expected output: node 50</w:t>
+        <w:tab/>
+      </w:r>
+      <w:r>
+        <w:tab/>
+      </w:r>
+      <w:proofErr w:type="spellStart"/>
+      <w:proofErr w:type="gramStart"/>
+      <w:r>
+        <w:t>tree.insert</w:t>
+      </w:r>
+      <w:proofErr w:type="spellEnd"/>
+      <w:proofErr w:type="gramEnd"/>
+      <w:r>
+        <w:t xml:space="preserve">(50); </w:t>
+      </w:r>
+    </w:p>
+    <w:p>
+      <w:r>
+        <w:tab/>
+      </w:r>
+      <w:r>
+        <w:tab/>
+      </w:r>
+      <w:proofErr w:type="spellStart"/>
+      <w:proofErr w:type="gramStart"/>
+      <w:r>
+        <w:t>tree.insert</w:t>
+      </w:r>
+      <w:proofErr w:type="spellEnd"/>
+      <w:proofErr w:type="gramEnd"/>
+      <w:r>
+        <w:t xml:space="preserve">(30); </w:t>
+      </w:r>
+    </w:p>
+    <w:p>
+      <w:r>
+        <w:tab/>
+      </w:r>
+      <w:r>
+        <w:tab/>
+      </w:r>
+      <w:proofErr w:type="spellStart"/>
+      <w:proofErr w:type="gramStart"/>
+      <w:r>
+        <w:t>tree.insert</w:t>
+      </w:r>
+      <w:proofErr w:type="spellEnd"/>
+      <w:proofErr w:type="gramEnd"/>
+      <w:r>
+        <w:t xml:space="preserve">(20); </w:t>
+      </w:r>
+    </w:p>
+    <w:p>
+      <w:r>
+        <w:tab/>
+      </w:r>
+      <w:r>
+        <w:tab/>
+      </w:r>
+      <w:proofErr w:type="spellStart"/>
+      <w:proofErr w:type="gramStart"/>
+      <w:r>
+        <w:t>tree.insert</w:t>
+      </w:r>
+      <w:proofErr w:type="spellEnd"/>
+      <w:proofErr w:type="gramEnd"/>
+      <w:r>
+        <w:t xml:space="preserve">(40); </w:t>
+      </w:r>
+    </w:p>
+    <w:p>
+      <w:r>
+        <w:tab/>
+      </w:r>
+      <w:r>
+        <w:tab/>
+      </w:r>
+      <w:proofErr w:type="spellStart"/>
+      <w:proofErr w:type="gramStart"/>
+      <w:r>
+        <w:t>tree.insert</w:t>
+      </w:r>
+      <w:proofErr w:type="spellEnd"/>
+      <w:proofErr w:type="gramEnd"/>
+      <w:r>
+        <w:t xml:space="preserve">(70); </w:t>
+      </w:r>
+    </w:p>
+    <w:p>
+      <w:r>
+        <w:tab/>
+      </w:r>
+      <w:r>
+        <w:tab/>
+      </w:r>
+      <w:proofErr w:type="spellStart"/>
+      <w:proofErr w:type="gramStart"/>
+      <w:r>
+        <w:t>tree.insert</w:t>
+      </w:r>
+      <w:proofErr w:type="spellEnd"/>
+      <w:proofErr w:type="gramEnd"/>
+      <w:r>
+        <w:t xml:space="preserve">(60); </w:t>
+      </w:r>
+    </w:p>
+    <w:p>
+      <w:r>
+        <w:tab/>
+      </w:r>
+      <w:r>
+        <w:tab/>
+      </w:r>
+      <w:proofErr w:type="spellStart"/>
+      <w:proofErr w:type="gramStart"/>
+      <w:r>
+        <w:t>tree.insert</w:t>
+      </w:r>
+      <w:proofErr w:type="spellEnd"/>
+      <w:proofErr w:type="gramEnd"/>
+      <w:r>
+        <w:t xml:space="preserve">(80); </w:t>
       </w:r>
     </w:p>
     <w:p/>
     <w:p>
       <w:r>
+        <w:tab/>
+      </w:r>
+      <w:r>
+        <w:tab/>
+        <w:t xml:space="preserve">// print </w:t>
+      </w:r>
+      <w:proofErr w:type="spellStart"/>
+      <w:r>
+        <w:t>inorder</w:t>
+      </w:r>
+      <w:proofErr w:type="spellEnd"/>
+      <w:r>
+        <w:t xml:space="preserve"> traversal of the BST </w:t>
+      </w:r>
+    </w:p>
+    <w:p>
+      <w:r>
+        <w:tab/>
+      </w:r>
+      <w:r>
+        <w:tab/>
+      </w:r>
+      <w:proofErr w:type="spellStart"/>
+      <w:proofErr w:type="gramStart"/>
+      <w:r>
+        <w:t>tree.inorder</w:t>
+      </w:r>
+      <w:proofErr w:type="spellEnd"/>
+      <w:proofErr w:type="gramEnd"/>
+      <w:r>
+        <w:t xml:space="preserve">(); </w:t>
+      </w:r>
+    </w:p>
+    <w:p>
+      <w:r>
+        <w:tab/>
+        <w:t xml:space="preserve">} </w:t>
+      </w:r>
+    </w:p>
+    <w:p>
+      <w:r>
+        <w:t xml:space="preserve">} </w:t>
+      </w:r>
+    </w:p>
+    <w:p/>
+    <w:p>
+      <w:r>
         <w:br w:type="page"/>
-      </w:r>
-    </w:p>
-    <w:p>
-      <w:r>
-        <w:lastRenderedPageBreak/>
-        <w:t xml:space="preserve">// Java program to demonstrate insert operation in binary search tree </w:t>
-      </w:r>
-    </w:p>
-    <w:p>
-      <w:r>
-        <w:t xml:space="preserve">class </w:t>
-      </w:r>
-      <w:proofErr w:type="spellStart"/>
-      <w:r>
-        <w:t>BinarySearchTree</w:t>
-      </w:r>
-      <w:proofErr w:type="spellEnd"/>
-      <w:r>
-        <w:t xml:space="preserve"> { </w:t>
-      </w:r>
-    </w:p>
-    <w:p/>
-    <w:p>
-      <w:r>
-        <w:tab/>
-        <w:t>/* Class containing left and right child of current node and key value*/</w:t>
-      </w:r>
-    </w:p>
-    <w:p>
-      <w:r>
-        <w:tab/>
-        <w:t xml:space="preserve">class Node { </w:t>
-      </w:r>
-    </w:p>
-    <w:p>
-      <w:r>
-        <w:tab/>
-      </w:r>
-      <w:r>
-        <w:tab/>
-        <w:t xml:space="preserve">int key; </w:t>
-      </w:r>
-    </w:p>
-    <w:p>
-      <w:r>
-        <w:tab/>
-      </w:r>
-      <w:r>
-        <w:tab/>
-        <w:t xml:space="preserve">Node left, right; </w:t>
-      </w:r>
-    </w:p>
-    <w:p/>
-    <w:p>
-      <w:r>
-        <w:tab/>
-      </w:r>
-      <w:r>
-        <w:tab/>
-        <w:t xml:space="preserve">public </w:t>
-      </w:r>
-      <w:proofErr w:type="gramStart"/>
-      <w:r>
-        <w:t>Node(</w:t>
-      </w:r>
-      <w:proofErr w:type="gramEnd"/>
-      <w:r>
-        <w:t xml:space="preserve">int item) { </w:t>
-      </w:r>
-    </w:p>
-    <w:p>
-      <w:r>
-        <w:tab/>
-      </w:r>
-      <w:r>
-        <w:tab/>
-      </w:r>
-      <w:r>
-        <w:tab/>
-        <w:t xml:space="preserve">key = item; </w:t>
-      </w:r>
-    </w:p>
-    <w:p>
-      <w:r>
-        <w:tab/>
-      </w:r>
-      <w:r>
-        <w:tab/>
-      </w:r>
-      <w:r>
-        <w:tab/>
-        <w:t xml:space="preserve">left = right = null; </w:t>
-      </w:r>
-    </w:p>
-    <w:p>
-      <w:r>
-        <w:tab/>
-      </w:r>
-      <w:r>
-        <w:tab/>
-        <w:t xml:space="preserve">} </w:t>
-      </w:r>
-    </w:p>
-    <w:p>
-      <w:r>
-        <w:tab/>
-        <w:t xml:space="preserve">} </w:t>
-      </w:r>
-    </w:p>
-    <w:p/>
-    <w:p>
-      <w:r>
-        <w:tab/>
-        <w:t xml:space="preserve">// Root of BST </w:t>
-      </w:r>
-    </w:p>
-    <w:p>
-      <w:r>
-        <w:tab/>
-        <w:t xml:space="preserve">Node root; </w:t>
-      </w:r>
-    </w:p>
-    <w:p/>
-    <w:p>
-      <w:r>
-        <w:tab/>
-        <w:t xml:space="preserve">// Constructor </w:t>
-      </w:r>
-    </w:p>
-    <w:p>
-      <w:r>
-        <w:tab/>
-      </w:r>
-      <w:proofErr w:type="spellStart"/>
-      <w:proofErr w:type="gramStart"/>
-      <w:r>
-        <w:t>BinarySearchTree</w:t>
-      </w:r>
-      <w:proofErr w:type="spellEnd"/>
-      <w:r>
-        <w:t>(</w:t>
-      </w:r>
-      <w:proofErr w:type="gramEnd"/>
-      <w:r>
-        <w:t xml:space="preserve">) { </w:t>
-      </w:r>
-    </w:p>
-    <w:p>
-      <w:r>
-        <w:tab/>
-      </w:r>
-      <w:r>
-        <w:tab/>
-        <w:t xml:space="preserve">root = null; </w:t>
-      </w:r>
-    </w:p>
-    <w:p>
-      <w:r>
-        <w:tab/>
-        <w:t xml:space="preserve">} </w:t>
-      </w:r>
-    </w:p>
-    <w:p/>
-    <w:p>
-      <w:r>
-        <w:tab/>
-        <w:t xml:space="preserve">// This method mainly calls </w:t>
-      </w:r>
-      <w:proofErr w:type="spellStart"/>
-      <w:proofErr w:type="gramStart"/>
-      <w:r>
-        <w:t>insertRec</w:t>
-      </w:r>
-      <w:proofErr w:type="spellEnd"/>
-      <w:r>
-        <w:t>(</w:t>
-      </w:r>
-      <w:proofErr w:type="gramEnd"/>
-      <w:r>
-        <w:t xml:space="preserve">) </w:t>
-      </w:r>
-    </w:p>
-    <w:p>
-      <w:r>
-        <w:tab/>
-        <w:t xml:space="preserve">void </w:t>
-      </w:r>
-      <w:proofErr w:type="gramStart"/>
-      <w:r>
-        <w:t>insert(</w:t>
-      </w:r>
-      <w:proofErr w:type="gramEnd"/>
-      <w:r>
-        <w:t xml:space="preserve">int key) { </w:t>
-      </w:r>
-    </w:p>
-    <w:p>
-      <w:r>
-        <w:tab/>
-        <w:t xml:space="preserve">root = </w:t>
-      </w:r>
-      <w:proofErr w:type="spellStart"/>
-      <w:proofErr w:type="gramStart"/>
-      <w:r>
-        <w:t>insertRec</w:t>
-      </w:r>
-      <w:proofErr w:type="spellEnd"/>
-      <w:r>
-        <w:t>(</w:t>
-      </w:r>
-      <w:proofErr w:type="gramEnd"/>
-      <w:r>
-        <w:t xml:space="preserve">root, key); </w:t>
-      </w:r>
-    </w:p>
-    <w:p>
-      <w:r>
-        <w:tab/>
-        <w:t xml:space="preserve">} </w:t>
-      </w:r>
-    </w:p>
-    <w:p>
-      <w:r>
-        <w:tab/>
-      </w:r>
-    </w:p>
-    <w:p>
-      <w:r>
-        <w:tab/>
-        <w:t>/* A recursive function to insert a new key in BST */</w:t>
-      </w:r>
-    </w:p>
-    <w:p>
-      <w:r>
-        <w:tab/>
-        <w:t xml:space="preserve">Node </w:t>
-      </w:r>
-      <w:proofErr w:type="spellStart"/>
-      <w:proofErr w:type="gramStart"/>
-      <w:r>
-        <w:t>insertRec</w:t>
-      </w:r>
-      <w:proofErr w:type="spellEnd"/>
-      <w:r>
-        <w:t>(</w:t>
-      </w:r>
-      <w:proofErr w:type="gramEnd"/>
-      <w:r>
-        <w:t xml:space="preserve">Node root, int key) { </w:t>
-      </w:r>
-    </w:p>
-    <w:p/>
-    <w:p>
-      <w:r>
-        <w:tab/>
-      </w:r>
-      <w:r>
-        <w:tab/>
-        <w:t>/* If the tree is empty, return a new node */</w:t>
-      </w:r>
-    </w:p>
-    <w:p>
-      <w:r>
-        <w:tab/>
-      </w:r>
-      <w:r>
-        <w:tab/>
-        <w:t xml:space="preserve">if (root == null) { </w:t>
-      </w:r>
-    </w:p>
-    <w:p>
-      <w:r>
-        <w:tab/>
-      </w:r>
-      <w:r>
-        <w:tab/>
-      </w:r>
-      <w:r>
-        <w:tab/>
-        <w:t xml:space="preserve">root = new Node(key); </w:t>
-      </w:r>
-    </w:p>
-    <w:p>
-      <w:r>
-        <w:tab/>
-      </w:r>
-      <w:r>
-        <w:tab/>
-      </w:r>
-      <w:r>
-        <w:tab/>
-        <w:t xml:space="preserve">return root; </w:t>
-      </w:r>
-    </w:p>
-    <w:p>
-      <w:r>
-        <w:tab/>
-      </w:r>
-      <w:r>
-        <w:tab/>
-        <w:t xml:space="preserve">} </w:t>
-      </w:r>
-    </w:p>
-    <w:p/>
-    <w:p>
-      <w:r>
-        <w:tab/>
-      </w:r>
-      <w:r>
-        <w:tab/>
-        <w:t>/* Otherwise, recur down the tree */</w:t>
       </w:r>
     </w:p>
     <w:p>
@@ -673,542 +1412,34 @@
         </w:rPr>
       </w:pPr>
       <w:r>
-        <w:t xml:space="preserve">                         </w:t>
-      </w:r>
-      <w:r>
-        <w:rPr>
-          <w:b/>
-          <w:color w:val="FF0000"/>
-          <w:sz w:val="32"/>
-          <w:szCs w:val="32"/>
-        </w:rPr>
-        <w:t>Add your code here.</w:t>
-      </w:r>
-    </w:p>
-    <w:p>
-      <w:r>
-        <w:t xml:space="preserve">                          </w:t>
-      </w:r>
-    </w:p>
-    <w:p/>
-    <w:p>
-      <w:r>
-        <w:tab/>
-      </w:r>
-      <w:r>
-        <w:tab/>
-        <w:t>/* return the (unchanged) node pointer */</w:t>
-      </w:r>
-    </w:p>
-    <w:p>
-      <w:r>
-        <w:tab/>
-      </w:r>
-      <w:r>
-        <w:tab/>
-        <w:t xml:space="preserve">return root; </w:t>
-      </w:r>
-    </w:p>
-    <w:p>
-      <w:r>
-        <w:tab/>
-        <w:t xml:space="preserve">} </w:t>
-      </w:r>
-    </w:p>
-    <w:p/>
-    <w:p>
-      <w:r>
-        <w:tab/>
-        <w:t xml:space="preserve">// This method mainly calls </w:t>
-      </w:r>
-      <w:proofErr w:type="spellStart"/>
-      <w:proofErr w:type="gramStart"/>
-      <w:r>
-        <w:t>InorderRec</w:t>
-      </w:r>
-      <w:proofErr w:type="spellEnd"/>
-      <w:r>
-        <w:t>(</w:t>
-      </w:r>
-      <w:proofErr w:type="gramEnd"/>
-      <w:r>
-        <w:t xml:space="preserve">) </w:t>
-      </w:r>
-    </w:p>
-    <w:p>
-      <w:r>
-        <w:tab/>
-        <w:t xml:space="preserve">void </w:t>
-      </w:r>
-      <w:proofErr w:type="spellStart"/>
-      <w:proofErr w:type="gramStart"/>
-      <w:r>
-        <w:t>inorder</w:t>
-      </w:r>
-      <w:proofErr w:type="spellEnd"/>
-      <w:r>
-        <w:t>(</w:t>
-      </w:r>
-      <w:proofErr w:type="gramEnd"/>
-      <w:r>
-        <w:t xml:space="preserve">) { </w:t>
-      </w:r>
-    </w:p>
-    <w:p>
-      <w:r>
-        <w:tab/>
-      </w:r>
-      <w:proofErr w:type="spellStart"/>
-      <w:r>
-        <w:t>inorderRec</w:t>
-      </w:r>
-      <w:proofErr w:type="spellEnd"/>
-      <w:r>
-        <w:t xml:space="preserve">(root); </w:t>
-      </w:r>
-    </w:p>
-    <w:p>
-      <w:r>
-        <w:tab/>
-        <w:t xml:space="preserve">} </w:t>
-      </w:r>
-    </w:p>
-    <w:p/>
-    <w:p>
-      <w:r>
-        <w:tab/>
-        <w:t xml:space="preserve">// A utility function to do </w:t>
-      </w:r>
-      <w:proofErr w:type="spellStart"/>
-      <w:r>
-        <w:t>inorder</w:t>
-      </w:r>
-      <w:proofErr w:type="spellEnd"/>
-      <w:r>
-        <w:t xml:space="preserve"> traversal of BST </w:t>
-      </w:r>
-    </w:p>
-    <w:p>
-      <w:r>
-        <w:tab/>
-        <w:t xml:space="preserve">void </w:t>
-      </w:r>
-      <w:proofErr w:type="spellStart"/>
-      <w:proofErr w:type="gramStart"/>
-      <w:r>
-        <w:t>inorderRec</w:t>
-      </w:r>
-      <w:proofErr w:type="spellEnd"/>
-      <w:r>
-        <w:t>(</w:t>
-      </w:r>
-      <w:proofErr w:type="gramEnd"/>
-      <w:r>
-        <w:t xml:space="preserve">Node root) { </w:t>
-      </w:r>
-    </w:p>
-    <w:p>
-      <w:r>
-        <w:tab/>
-      </w:r>
-      <w:r>
-        <w:tab/>
-        <w:t>if (</w:t>
-      </w:r>
-      <w:proofErr w:type="gramStart"/>
-      <w:r>
-        <w:t>root !</w:t>
-      </w:r>
-      <w:proofErr w:type="gramEnd"/>
-      <w:r>
-        <w:t xml:space="preserve">= null) { </w:t>
-      </w:r>
-    </w:p>
-    <w:p>
-      <w:r>
-        <w:tab/>
-      </w:r>
-      <w:r>
-        <w:tab/>
-      </w:r>
-      <w:r>
-        <w:tab/>
-      </w:r>
-      <w:proofErr w:type="spellStart"/>
-      <w:r>
-        <w:t>inorderRec</w:t>
-      </w:r>
-      <w:proofErr w:type="spellEnd"/>
-      <w:r>
-        <w:t>(</w:t>
-      </w:r>
-      <w:proofErr w:type="spellStart"/>
-      <w:proofErr w:type="gramStart"/>
-      <w:r>
-        <w:t>root.left</w:t>
-      </w:r>
-      <w:proofErr w:type="spellEnd"/>
-      <w:proofErr w:type="gramEnd"/>
-      <w:r>
-        <w:t xml:space="preserve">); </w:t>
-      </w:r>
-    </w:p>
-    <w:p>
-      <w:r>
-        <w:tab/>
-      </w:r>
-      <w:r>
-        <w:tab/>
-      </w:r>
-      <w:r>
-        <w:tab/>
-      </w:r>
-      <w:proofErr w:type="spellStart"/>
-      <w:r>
-        <w:t>System.out.println</w:t>
-      </w:r>
-      <w:proofErr w:type="spellEnd"/>
-      <w:r>
-        <w:t>(</w:t>
-      </w:r>
-      <w:proofErr w:type="spellStart"/>
-      <w:r>
-        <w:t>root.key</w:t>
-      </w:r>
-      <w:proofErr w:type="spellEnd"/>
-      <w:r>
-        <w:t xml:space="preserve">); </w:t>
-      </w:r>
-    </w:p>
-    <w:p>
-      <w:r>
-        <w:tab/>
-      </w:r>
-      <w:r>
-        <w:tab/>
-      </w:r>
-      <w:r>
-        <w:tab/>
-      </w:r>
-      <w:proofErr w:type="spellStart"/>
-      <w:r>
-        <w:t>inorderRec</w:t>
-      </w:r>
-      <w:proofErr w:type="spellEnd"/>
-      <w:r>
-        <w:t>(</w:t>
-      </w:r>
-      <w:proofErr w:type="spellStart"/>
-      <w:proofErr w:type="gramStart"/>
-      <w:r>
-        <w:t>root.right</w:t>
-      </w:r>
-      <w:proofErr w:type="spellEnd"/>
-      <w:proofErr w:type="gramEnd"/>
-      <w:r>
-        <w:t xml:space="preserve">); </w:t>
-      </w:r>
-    </w:p>
-    <w:p>
-      <w:r>
-        <w:tab/>
-      </w:r>
-      <w:r>
-        <w:tab/>
-        <w:t xml:space="preserve">} </w:t>
-      </w:r>
-    </w:p>
-    <w:p>
-      <w:r>
-        <w:tab/>
-        <w:t xml:space="preserve">} </w:t>
-      </w:r>
-    </w:p>
-    <w:p/>
-    <w:p>
-      <w:r>
-        <w:tab/>
-        <w:t xml:space="preserve">// Driver Program to test above functions </w:t>
-      </w:r>
-    </w:p>
-    <w:p>
-      <w:r>
-        <w:tab/>
-        <w:t xml:space="preserve">public static void </w:t>
-      </w:r>
-      <w:proofErr w:type="gramStart"/>
-      <w:r>
-        <w:t>main(</w:t>
-      </w:r>
-      <w:proofErr w:type="gramEnd"/>
-      <w:r>
-        <w:t xml:space="preserve">String[] </w:t>
-      </w:r>
-      <w:proofErr w:type="spellStart"/>
-      <w:r>
-        <w:t>args</w:t>
-      </w:r>
-      <w:proofErr w:type="spellEnd"/>
-      <w:r>
-        <w:t xml:space="preserve">) { </w:t>
-      </w:r>
-    </w:p>
-    <w:p>
-      <w:r>
-        <w:tab/>
-      </w:r>
-      <w:r>
-        <w:tab/>
-      </w:r>
-      <w:proofErr w:type="spellStart"/>
-      <w:r>
-        <w:t>BinarySearchTree</w:t>
-      </w:r>
-      <w:proofErr w:type="spellEnd"/>
-      <w:r>
-        <w:t xml:space="preserve"> tree = new </w:t>
-      </w:r>
-      <w:proofErr w:type="spellStart"/>
-      <w:proofErr w:type="gramStart"/>
-      <w:r>
-        <w:t>BinarySearchTree</w:t>
-      </w:r>
-      <w:proofErr w:type="spellEnd"/>
-      <w:r>
-        <w:t>(</w:t>
-      </w:r>
-      <w:proofErr w:type="gramEnd"/>
-      <w:r>
-        <w:t xml:space="preserve">); </w:t>
-      </w:r>
-    </w:p>
-    <w:p/>
-    <w:p>
-      <w:r>
-        <w:tab/>
-      </w:r>
-      <w:r>
-        <w:tab/>
-        <w:t xml:space="preserve">/* Let us create following BST </w:t>
-      </w:r>
-    </w:p>
-    <w:p/>
-    <w:p/>
-    <w:p>
-      <w:r>
-        <w:tab/>
-      </w:r>
-      <w:r>
-        <w:tab/>
-      </w:r>
-      <w:proofErr w:type="spellStart"/>
-      <w:proofErr w:type="gramStart"/>
-      <w:r>
-        <w:t>tree.insert</w:t>
-      </w:r>
-      <w:proofErr w:type="spellEnd"/>
-      <w:proofErr w:type="gramEnd"/>
-      <w:r>
-        <w:t xml:space="preserve">(50); </w:t>
-      </w:r>
-    </w:p>
-    <w:p>
-      <w:r>
-        <w:tab/>
-      </w:r>
-      <w:r>
-        <w:tab/>
-      </w:r>
-      <w:proofErr w:type="spellStart"/>
-      <w:proofErr w:type="gramStart"/>
-      <w:r>
-        <w:t>tree.insert</w:t>
-      </w:r>
-      <w:proofErr w:type="spellEnd"/>
-      <w:proofErr w:type="gramEnd"/>
-      <w:r>
-        <w:t xml:space="preserve">(30); </w:t>
-      </w:r>
-    </w:p>
-    <w:p>
-      <w:r>
-        <w:tab/>
-      </w:r>
-      <w:r>
-        <w:tab/>
-      </w:r>
-      <w:proofErr w:type="spellStart"/>
-      <w:proofErr w:type="gramStart"/>
-      <w:r>
-        <w:t>tree.insert</w:t>
-      </w:r>
-      <w:proofErr w:type="spellEnd"/>
-      <w:proofErr w:type="gramEnd"/>
-      <w:r>
-        <w:t xml:space="preserve">(20); </w:t>
-      </w:r>
-    </w:p>
-    <w:p>
-      <w:r>
-        <w:tab/>
-      </w:r>
-      <w:r>
-        <w:tab/>
-      </w:r>
-      <w:proofErr w:type="spellStart"/>
-      <w:proofErr w:type="gramStart"/>
-      <w:r>
-        <w:t>tree.insert</w:t>
-      </w:r>
-      <w:proofErr w:type="spellEnd"/>
-      <w:proofErr w:type="gramEnd"/>
-      <w:r>
-        <w:t xml:space="preserve">(40); </w:t>
-      </w:r>
-    </w:p>
-    <w:p>
-      <w:r>
-        <w:tab/>
-      </w:r>
-      <w:r>
-        <w:tab/>
-      </w:r>
-      <w:proofErr w:type="spellStart"/>
-      <w:proofErr w:type="gramStart"/>
-      <w:r>
-        <w:t>tree.insert</w:t>
-      </w:r>
-      <w:proofErr w:type="spellEnd"/>
-      <w:proofErr w:type="gramEnd"/>
-      <w:r>
-        <w:t xml:space="preserve">(70); </w:t>
-      </w:r>
-    </w:p>
-    <w:p>
-      <w:r>
-        <w:tab/>
-      </w:r>
-      <w:r>
-        <w:tab/>
-      </w:r>
-      <w:proofErr w:type="spellStart"/>
-      <w:proofErr w:type="gramStart"/>
-      <w:r>
-        <w:t>tree.insert</w:t>
-      </w:r>
-      <w:proofErr w:type="spellEnd"/>
-      <w:proofErr w:type="gramEnd"/>
-      <w:r>
-        <w:t xml:space="preserve">(60); </w:t>
-      </w:r>
-    </w:p>
-    <w:p>
-      <w:r>
-        <w:tab/>
-      </w:r>
-      <w:r>
-        <w:tab/>
-      </w:r>
-      <w:proofErr w:type="spellStart"/>
-      <w:proofErr w:type="gramStart"/>
-      <w:r>
-        <w:t>tree.insert</w:t>
-      </w:r>
-      <w:proofErr w:type="spellEnd"/>
-      <w:proofErr w:type="gramEnd"/>
-      <w:r>
-        <w:t xml:space="preserve">(80); </w:t>
-      </w:r>
-    </w:p>
-    <w:p/>
-    <w:p>
-      <w:r>
-        <w:tab/>
-      </w:r>
-      <w:r>
-        <w:tab/>
-        <w:t xml:space="preserve">// print </w:t>
-      </w:r>
-      <w:proofErr w:type="spellStart"/>
-      <w:r>
-        <w:t>inorder</w:t>
-      </w:r>
-      <w:proofErr w:type="spellEnd"/>
-      <w:r>
-        <w:t xml:space="preserve"> traversal of the BST </w:t>
-      </w:r>
-    </w:p>
-    <w:p>
-      <w:r>
-        <w:tab/>
-      </w:r>
-      <w:r>
-        <w:tab/>
-      </w:r>
-      <w:proofErr w:type="spellStart"/>
-      <w:proofErr w:type="gramStart"/>
-      <w:r>
-        <w:t>tree.inorder</w:t>
-      </w:r>
-      <w:proofErr w:type="spellEnd"/>
-      <w:proofErr w:type="gramEnd"/>
-      <w:r>
-        <w:t xml:space="preserve">(); </w:t>
-      </w:r>
-    </w:p>
-    <w:p>
-      <w:r>
-        <w:tab/>
-        <w:t xml:space="preserve">} </w:t>
-      </w:r>
-    </w:p>
-    <w:p>
-      <w:r>
-        <w:t xml:space="preserve">} </w:t>
-      </w:r>
-    </w:p>
-    <w:p/>
-    <w:p>
-      <w:r>
-        <w:br w:type="page"/>
-      </w:r>
-    </w:p>
-    <w:p>
-      <w:pPr>
         <w:rPr>
           <w:b/>
           <w:sz w:val="32"/>
           <w:szCs w:val="32"/>
         </w:rPr>
-      </w:pPr>
+        <w:lastRenderedPageBreak/>
+        <w:t>AVL</w:t>
+      </w:r>
       <w:r>
         <w:rPr>
           <w:b/>
           <w:sz w:val="32"/>
           <w:szCs w:val="32"/>
         </w:rPr>
-        <w:lastRenderedPageBreak/>
-        <w:t>AVL</w:t>
-      </w:r>
-      <w:r>
+        <w:t xml:space="preserve"> Tree</w:t>
+      </w:r>
+    </w:p>
+    <w:p>
+      <w:pPr>
         <w:rPr>
           <w:b/>
           <w:sz w:val="32"/>
           <w:szCs w:val="32"/>
         </w:rPr>
-        <w:t xml:space="preserve"> Tree</w:t>
-      </w:r>
-    </w:p>
-    <w:p>
-      <w:pPr>
-        <w:rPr>
-          <w:b/>
-          <w:sz w:val="32"/>
-          <w:szCs w:val="32"/>
-        </w:rPr>
-      </w:pPr>
-    </w:p>
-    <w:p>
+      </w:pPr>
+    </w:p>
+    <w:p>
+      <w:bookmarkStart w:id="0" w:name="_GoBack"/>
       <w:r>
         <w:t xml:space="preserve">Build an AVL tree with the following values: </w:t>
       </w:r>
@@ -1240,6 +1471,7 @@
         <w:t>Show the whole process of inserting and deleting and also the final structure of the AVL tree.</w:t>
       </w:r>
     </w:p>
+    <w:bookmarkEnd w:id="0"/>
     <w:p/>
     <w:p>
       <w:r>
@@ -1262,6 +1494,92 @@
       </w:r>
     </w:p>
     <w:p/>
+    <w:p>
+      <w:r>
+        <w:rPr>
+          <w:noProof/>
+        </w:rPr>
+        <w:drawing>
+          <wp:inline distT="0" distB="0" distL="0" distR="0" wp14:anchorId="2266DC9D" wp14:editId="6FFAE226">
+            <wp:extent cx="5943600" cy="4733290"/>
+            <wp:effectExtent l="0" t="0" r="0" b="0"/>
+            <wp:docPr id="2" name="Picture 2"/>
+            <wp:cNvGraphicFramePr>
+              <a:graphicFrameLocks xmlns:a="http://schemas.openxmlformats.org/drawingml/2006/main" noChangeAspect="1"/>
+            </wp:cNvGraphicFramePr>
+            <a:graphic xmlns:a="http://schemas.openxmlformats.org/drawingml/2006/main">
+              <a:graphicData uri="http://schemas.openxmlformats.org/drawingml/2006/picture">
+                <pic:pic xmlns:pic="http://schemas.openxmlformats.org/drawingml/2006/picture">
+                  <pic:nvPicPr>
+                    <pic:cNvPr id="1" name=""/>
+                    <pic:cNvPicPr/>
+                  </pic:nvPicPr>
+                  <pic:blipFill>
+                    <a:blip r:embed="rId6"/>
+                    <a:stretch>
+                      <a:fillRect/>
+                    </a:stretch>
+                  </pic:blipFill>
+                  <pic:spPr>
+                    <a:xfrm>
+                      <a:off x="0" y="0"/>
+                      <a:ext cx="5943600" cy="4733290"/>
+                    </a:xfrm>
+                    <a:prstGeom prst="rect">
+                      <a:avLst/>
+                    </a:prstGeom>
+                  </pic:spPr>
+                </pic:pic>
+              </a:graphicData>
+            </a:graphic>
+          </wp:inline>
+        </w:drawing>
+      </w:r>
+    </w:p>
+    <w:p/>
+    <w:p>
+      <w:r>
+        <w:rPr>
+          <w:noProof/>
+        </w:rPr>
+        <w:lastRenderedPageBreak/>
+        <w:drawing>
+          <wp:inline distT="0" distB="0" distL="0" distR="0" wp14:anchorId="09AD41EF" wp14:editId="61DDCD5D">
+            <wp:extent cx="5943600" cy="4245610"/>
+            <wp:effectExtent l="0" t="0" r="0" b="2540"/>
+            <wp:docPr id="3" name="Picture 3"/>
+            <wp:cNvGraphicFramePr>
+              <a:graphicFrameLocks xmlns:a="http://schemas.openxmlformats.org/drawingml/2006/main" noChangeAspect="1"/>
+            </wp:cNvGraphicFramePr>
+            <a:graphic xmlns:a="http://schemas.openxmlformats.org/drawingml/2006/main">
+              <a:graphicData uri="http://schemas.openxmlformats.org/drawingml/2006/picture">
+                <pic:pic xmlns:pic="http://schemas.openxmlformats.org/drawingml/2006/picture">
+                  <pic:nvPicPr>
+                    <pic:cNvPr id="1" name=""/>
+                    <pic:cNvPicPr/>
+                  </pic:nvPicPr>
+                  <pic:blipFill>
+                    <a:blip r:embed="rId7"/>
+                    <a:stretch>
+                      <a:fillRect/>
+                    </a:stretch>
+                  </pic:blipFill>
+                  <pic:spPr>
+                    <a:xfrm>
+                      <a:off x="0" y="0"/>
+                      <a:ext cx="5943600" cy="4245610"/>
+                    </a:xfrm>
+                    <a:prstGeom prst="rect">
+                      <a:avLst/>
+                    </a:prstGeom>
+                  </pic:spPr>
+                </pic:pic>
+              </a:graphicData>
+            </a:graphic>
+          </wp:inline>
+        </w:drawing>
+      </w:r>
+    </w:p>
     <w:sectPr>
       <w:pgSz w:w="12240" w:h="15840"/>
       <w:pgMar w:top="1440" w:right="1440" w:bottom="1440" w:left="1440" w:header="720" w:footer="720" w:gutter="0"/>
@@ -1273,7 +1591,7 @@
 </file>
 
 <file path=word/numbering.xml><?xml version="1.0" encoding="utf-8"?>
-<w:numbering xmlns:wpc="http://schemas.microsoft.com/office/word/2010/wordprocessingCanvas" xmlns:cx="http://schemas.microsoft.com/office/drawing/2014/chartex" xmlns:cx1="http://schemas.microsoft.com/office/drawing/2015/9/8/chartex" xmlns:cx2="http://schemas.microsoft.com/office/drawing/2015/10/21/chartex" xmlns:cx3="http://schemas.microsoft.com/office/drawing/2016/5/9/chartex" xmlns:cx4="http://schemas.microsoft.com/office/drawing/2016/5/10/chartex" xmlns:cx5="http://schemas.microsoft.com/office/drawing/2016/5/11/chartex" xmlns:cx6="http://schemas.microsoft.com/office/drawing/2016/5/12/chartex" xmlns:cx7="http://schemas.microsoft.com/office/drawing/2016/5/13/chartex" xmlns:cx8="http://schemas.microsoft.com/office/drawing/2016/5/14/chartex" xmlns:mc="http://schemas.openxmlformats.org/markup-compatibility/2006" xmlns:aink="http://schemas.microsoft.com/office/drawing/2016/ink" xmlns:am3d="http://schemas.microsoft.com/office/drawing/2017/model3d" xmlns:o="urn:schemas-microsoft-com:office:office" xmlns:r="http://schemas.openxmlformats.org/officeDocument/2006/relationships" xmlns:m="http://schemas.openxmlformats.org/officeDocument/2006/math" xmlns:v="urn:schemas-microsoft-com:vml" xmlns:wp14="http://schemas.microsoft.com/office/word/2010/wordprocessingDrawing" xmlns:wp="http://schemas.openxmlformats.org/drawingml/2006/wordprocessingDrawing" xmlns:w10="urn:schemas-microsoft-com:office:word" xmlns:w="http://schemas.openxmlformats.org/wordprocessingml/2006/main" xmlns:w14="http://schemas.microsoft.com/office/word/2010/wordml" xmlns:w15="http://schemas.microsoft.com/office/word/2012/wordml" xmlns:w16cid="http://schemas.microsoft.com/office/word/2016/wordml/cid" xmlns:w16se="http://schemas.microsoft.com/office/word/2015/wordml/symex" xmlns:wpg="http://schemas.microsoft.com/office/word/2010/wordprocessingGroup" xmlns:wpi="http://schemas.microsoft.com/office/word/2010/wordprocessingInk" xmlns:wne="http://schemas.microsoft.com/office/word/2006/wordml" xmlns:wps="http://schemas.microsoft.com/office/word/2010/wordprocessingShape" mc:Ignorable="w14 w15 w16se w16cid wp14">
+<w:numbering xmlns:wpc="http://schemas.microsoft.com/office/word/2010/wordprocessingCanvas" xmlns:cx="http://schemas.microsoft.com/office/drawing/2014/chartex" xmlns:mc="http://schemas.openxmlformats.org/markup-compatibility/2006" xmlns:o="urn:schemas-microsoft-com:office:office" xmlns:r="http://schemas.openxmlformats.org/officeDocument/2006/relationships" xmlns:m="http://schemas.openxmlformats.org/officeDocument/2006/math" xmlns:v="urn:schemas-microsoft-com:vml" xmlns:wp14="http://schemas.microsoft.com/office/word/2010/wordprocessingDrawing" xmlns:wp="http://schemas.openxmlformats.org/drawingml/2006/wordprocessingDrawing" xmlns:w10="urn:schemas-microsoft-com:office:word" xmlns:w="http://schemas.openxmlformats.org/wordprocessingml/2006/main" xmlns:w14="http://schemas.microsoft.com/office/word/2010/wordml" xmlns:w15="http://schemas.microsoft.com/office/word/2012/wordml" xmlns:w16se="http://schemas.microsoft.com/office/word/2015/wordml/symex" xmlns:wpg="http://schemas.microsoft.com/office/word/2010/wordprocessingGroup" xmlns:wpi="http://schemas.microsoft.com/office/word/2010/wordprocessingInk" xmlns:wne="http://schemas.microsoft.com/office/word/2006/wordml" xmlns:wps="http://schemas.microsoft.com/office/word/2010/wordprocessingShape" mc:Ignorable="w14 w15 w16se wp14">
   <w:abstractNum w:abstractNumId="0" w15:restartNumberingAfterBreak="0">
     <w:nsid w:val="19285B98"/>
     <w:multiLevelType w:val="hybridMultilevel"/>
@@ -2299,7 +2617,7 @@
 </file>
 
 <file path=word/styles.xml><?xml version="1.0" encoding="utf-8"?>
-<w:styles xmlns:mc="http://schemas.openxmlformats.org/markup-compatibility/2006" xmlns:r="http://schemas.openxmlformats.org/officeDocument/2006/relationships" xmlns:w="http://schemas.openxmlformats.org/wordprocessingml/2006/main" xmlns:w14="http://schemas.microsoft.com/office/word/2010/wordml" xmlns:w15="http://schemas.microsoft.com/office/word/2012/wordml" xmlns:w16cid="http://schemas.microsoft.com/office/word/2016/wordml/cid" xmlns:w16se="http://schemas.microsoft.com/office/word/2015/wordml/symex" mc:Ignorable="w14 w15 w16se w16cid">
+<w:styles xmlns:mc="http://schemas.openxmlformats.org/markup-compatibility/2006" xmlns:r="http://schemas.openxmlformats.org/officeDocument/2006/relationships" xmlns:w="http://schemas.openxmlformats.org/wordprocessingml/2006/main" xmlns:w14="http://schemas.microsoft.com/office/word/2010/wordml" xmlns:w15="http://schemas.microsoft.com/office/word/2012/wordml" xmlns:w16se="http://schemas.microsoft.com/office/word/2015/wordml/symex" mc:Ignorable="w14 w15 w16se">
   <w:docDefaults>
     <w:rPrDefault>
       <w:rPr>
@@ -2311,7 +2629,7 @@
     </w:rPrDefault>
     <w:pPrDefault/>
   </w:docDefaults>
-  <w:latentStyles w:defLockedState="0" w:defUIPriority="99" w:defSemiHidden="0" w:defUnhideWhenUsed="0" w:defQFormat="0" w:count="376">
+  <w:latentStyles w:defLockedState="0" w:defUIPriority="99" w:defSemiHidden="0" w:defUnhideWhenUsed="0" w:defQFormat="0" w:count="371">
     <w:lsdException w:name="Normal" w:uiPriority="0" w:qFormat="1"/>
     <w:lsdException w:name="heading 1" w:uiPriority="9" w:qFormat="1"/>
     <w:lsdException w:name="heading 2" w:semiHidden="1" w:uiPriority="9" w:unhideWhenUsed="1" w:qFormat="1"/>
@@ -2683,9 +3001,6 @@
     <w:lsdException w:name="List Table 5 Dark Accent 6" w:uiPriority="50"/>
     <w:lsdException w:name="List Table 6 Colorful Accent 6" w:uiPriority="51"/>
     <w:lsdException w:name="List Table 7 Colorful Accent 6" w:uiPriority="52"/>
-    <w:lsdException w:name="Mention" w:semiHidden="1" w:unhideWhenUsed="1"/>
-    <w:lsdException w:name="Smart Hyperlink" w:semiHidden="1" w:unhideWhenUsed="1"/>
-    <w:lsdException w:name="Smart Link" w:semiHidden="1" w:unhideWhenUsed="1"/>
   </w:latentStyles>
   <w:style w:type="paragraph" w:default="1" w:styleId="Normal">
     <w:name w:val="Normal"/>

</xml_diff>